<commit_message>
Creacion de los furmularios de manejo de los diferentes dispositivos y sus marcas.
</commit_message>
<xml_diff>
--- a/Derechos de autor de las imagenes.docx
+++ b/Derechos de autor de las imagenes.docx
@@ -2,149 +2,6 @@
 <file path=word/document.xml><?xml version="1.0" encoding="utf-8"?>
 <w:document xmlns:wpc="http://schemas.microsoft.com/office/word/2010/wordprocessingCanvas" xmlns:mc="http://schemas.openxmlformats.org/markup-compatibility/2006" xmlns:o="urn:schemas-microsoft-com:office:office" xmlns:r="http://schemas.openxmlformats.org/officeDocument/2006/relationships" xmlns:m="http://schemas.openxmlformats.org/officeDocument/2006/math" xmlns:v="urn:schemas-microsoft-com:vml" xmlns:wp14="http://schemas.microsoft.com/office/word/2010/wordprocessingDrawing" xmlns:wp="http://schemas.openxmlformats.org/drawingml/2006/wordprocessingDrawing" xmlns:w10="urn:schemas-microsoft-com:office:word" xmlns:w="http://schemas.openxmlformats.org/wordprocessingml/2006/main" xmlns:w14="http://schemas.microsoft.com/office/word/2010/wordml" xmlns:w15="http://schemas.microsoft.com/office/word/2012/wordml" xmlns:wpg="http://schemas.microsoft.com/office/word/2010/wordprocessingGroup" xmlns:wpi="http://schemas.microsoft.com/office/word/2010/wordprocessingInk" xmlns:wne="http://schemas.microsoft.com/office/word/2006/wordml" xmlns:wps="http://schemas.microsoft.com/office/word/2010/wordprocessingShape" mc:Ignorable="w14 w15 wp14">
   <w:body>
-    <w:p>
-      <w:r>
-        <w:t>Samsung s9</w:t>
-      </w:r>
-    </w:p>
-    <w:p>
-      <w:hyperlink r:id="rId4" w:tgtFrame="_blank" w:history="1">
-        <w:r>
-          <w:rPr>
-            <w:rStyle w:val="Hipervnculo"/>
-            <w:rFonts w:ascii="Segoe UI" w:hAnsi="Segoe UI" w:cs="Segoe UI"/>
-            <w:sz w:val="20"/>
-            <w:szCs w:val="20"/>
-            <w:u w:val="none"/>
-            <w:shd w:val="clear" w:color="auto" w:fill="FFFFFF"/>
-          </w:rPr>
-          <w:t>http://image1.chinatelecom-ec.com/</w:t>
-        </w:r>
-      </w:hyperlink>
-    </w:p>
-    <w:p>
-      <w:proofErr w:type="spellStart"/>
-      <w:r>
-        <w:t>Iphone</w:t>
-      </w:r>
-      <w:proofErr w:type="spellEnd"/>
-      <w:r>
-        <w:t xml:space="preserve"> x</w:t>
-      </w:r>
-    </w:p>
-    <w:p>
-      <w:hyperlink r:id="rId5" w:tgtFrame="_blank" w:history="1">
-        <w:r>
-          <w:rPr>
-            <w:rStyle w:val="Hipervnculo"/>
-            <w:rFonts w:ascii="Segoe UI" w:hAnsi="Segoe UI" w:cs="Segoe UI"/>
-            <w:sz w:val="20"/>
-            <w:szCs w:val="20"/>
-            <w:u w:val="none"/>
-            <w:shd w:val="clear" w:color="auto" w:fill="FFFFFF"/>
-          </w:rPr>
-          <w:t>https://store.storeimages.cdn-apple.com</w:t>
-        </w:r>
-      </w:hyperlink>
-    </w:p>
-    <w:p>
-      <w:proofErr w:type="spellStart"/>
-      <w:r>
-        <w:t>Xiaomi</w:t>
-      </w:r>
-      <w:proofErr w:type="spellEnd"/>
-      <w:r>
-        <w:t xml:space="preserve"> Mi Max 2</w:t>
-      </w:r>
-    </w:p>
-    <w:p>
-      <w:hyperlink r:id="rId6" w:tgtFrame="_blank" w:history="1">
-        <w:r>
-          <w:rPr>
-            <w:rStyle w:val="Hipervnculo"/>
-            <w:rFonts w:ascii="Segoe UI" w:hAnsi="Segoe UI" w:cs="Segoe UI"/>
-            <w:sz w:val="20"/>
-            <w:szCs w:val="20"/>
-            <w:u w:val="none"/>
-            <w:shd w:val="clear" w:color="auto" w:fill="FFFFFF"/>
-          </w:rPr>
-          <w:t>https://www.maxmovil.com</w:t>
-        </w:r>
-      </w:hyperlink>
-    </w:p>
-    <w:p>
-      <w:proofErr w:type="spellStart"/>
-      <w:r>
-        <w:t>OnePlus</w:t>
-      </w:r>
-      <w:proofErr w:type="spellEnd"/>
-      <w:r>
-        <w:t xml:space="preserve"> 5</w:t>
-      </w:r>
-    </w:p>
-    <w:p>
-      <w:hyperlink r:id="rId7" w:tgtFrame="_blank" w:history="1">
-        <w:r>
-          <w:rPr>
-            <w:rStyle w:val="Hipervnculo"/>
-            <w:rFonts w:ascii="Segoe UI" w:hAnsi="Segoe UI" w:cs="Segoe UI"/>
-            <w:sz w:val="20"/>
-            <w:szCs w:val="20"/>
-            <w:u w:val="none"/>
-            <w:shd w:val="clear" w:color="auto" w:fill="FFFFFF"/>
-          </w:rPr>
-          <w:t>https://s2.bukalapak.com</w:t>
-        </w:r>
-      </w:hyperlink>
-    </w:p>
-    <w:p>
-      <w:r>
-        <w:t>LG G6</w:t>
-      </w:r>
-    </w:p>
-    <w:p>
-      <w:hyperlink r:id="rId8" w:tgtFrame="_blank" w:history="1">
-        <w:r>
-          <w:rPr>
-            <w:rStyle w:val="Hipervnculo"/>
-            <w:rFonts w:ascii="Segoe UI" w:hAnsi="Segoe UI" w:cs="Segoe UI"/>
-            <w:sz w:val="20"/>
-            <w:szCs w:val="20"/>
-            <w:u w:val="none"/>
-            <w:shd w:val="clear" w:color="auto" w:fill="FFFFFF"/>
-          </w:rPr>
-          <w:t>https://images-eu.ssl-images-amazon.com</w:t>
-        </w:r>
-      </w:hyperlink>
-    </w:p>
-    <w:p>
-      <w:r>
-        <w:t xml:space="preserve">Sony </w:t>
-      </w:r>
-      <w:proofErr w:type="spellStart"/>
-      <w:r>
-        <w:t>Xperia</w:t>
-      </w:r>
-      <w:proofErr w:type="spellEnd"/>
-      <w:r>
-        <w:t xml:space="preserve"> XZ2</w:t>
-      </w:r>
-    </w:p>
-    <w:p>
-      <w:hyperlink r:id="rId9" w:tgtFrame="_blank" w:history="1">
-        <w:r>
-          <w:rPr>
-            <w:rStyle w:val="Hipervnculo"/>
-            <w:rFonts w:ascii="Segoe UI" w:hAnsi="Segoe UI" w:cs="Segoe UI"/>
-            <w:sz w:val="20"/>
-            <w:szCs w:val="20"/>
-            <w:u w:val="none"/>
-            <w:shd w:val="clear" w:color="auto" w:fill="FFFFFF"/>
-          </w:rPr>
-          <w:t>https://www.mobile57.com</w:t>
-        </w:r>
-      </w:hyperlink>
-    </w:p>
     <w:p>
       <w:pPr>
         <w:pBdr>
@@ -163,7 +20,7 @@
       </w:r>
     </w:p>
     <w:p>
-      <w:hyperlink r:id="rId10" w:history="1">
+      <w:hyperlink r:id="rId4" w:history="1">
         <w:r>
           <w:rPr>
             <w:rStyle w:val="Hipervnculo"/>
@@ -174,12 +31,43 @@
     </w:p>
     <w:p>
       <w:pPr>
+        <w:pBdr>
+          <w:bottom w:val="single" w:sz="6" w:space="1" w:color="auto"/>
+        </w:pBdr>
+      </w:pPr>
+      <w:hyperlink r:id="rId5" w:history="1">
+        <w:r>
+          <w:rPr>
+            <w:rStyle w:val="Hipervnculo"/>
+          </w:rPr>
+          <w:t>https://www.kimovil.com/es/todas-las-marcas-de-moviles</w:t>
+        </w:r>
+      </w:hyperlink>
+    </w:p>
+    <w:p>
+      <w:pPr>
         <w:rPr>
           <w:u w:val="single"/>
         </w:rPr>
       </w:pPr>
       <w:r>
-        <w:t>https://www.kimovil.com/es/todas-las-marcas-de-moviles</w:t>
+        <w:rPr>
+          <w:u w:val="single"/>
+        </w:rPr>
+        <w:t>IMÁGENES DE LOS DISPOSITIVOS</w:t>
+      </w:r>
+    </w:p>
+    <w:p>
+      <w:pPr>
+        <w:rPr>
+          <w:u w:val="single"/>
+        </w:rPr>
+      </w:pPr>
+      <w:r>
+        <w:rPr>
+          <w:u w:val="single"/>
+        </w:rPr>
+        <w:t>https://decaracteristicas.com/</w:t>
       </w:r>
       <w:bookmarkStart w:id="0" w:name="_GoBack"/>
       <w:bookmarkEnd w:id="0"/>
@@ -626,6 +514,18 @@
       <w:u w:val="single"/>
     </w:rPr>
   </w:style>
+  <w:style w:type="character" w:styleId="Hipervnculovisitado">
+    <w:name w:val="FollowedHyperlink"/>
+    <w:basedOn w:val="Fuentedeprrafopredeter"/>
+    <w:uiPriority w:val="99"/>
+    <w:semiHidden/>
+    <w:unhideWhenUsed/>
+    <w:rsid w:val="00671EB5"/>
+    <w:rPr>
+      <w:color w:val="954F72" w:themeColor="followedHyperlink"/>
+      <w:u w:val="single"/>
+    </w:rPr>
+  </w:style>
 </w:styles>
 </file>
 

</xml_diff>